<commit_message>
Bilder einfunktioniert nicht, es ist ein offene Baustelle. Die funktionalitaet ist in DocxMerge drinn, das TEstfeld dazu ist in der main von test/Test.java drinn.
</commit_message>
<xml_diff>
--- a/templates/temp1.docx
+++ b/templates/temp1.docx
@@ -35,14 +35,14 @@
         <w:tblLook w:val="04A0" w:firstRow="1" w:lastRow="0" w:firstColumn="1" w:lastColumn="0" w:noHBand="0" w:noVBand="1"/>
       </w:tblPr>
       <w:tblGrid>
-        <w:gridCol w:w="1132"/>
-        <w:gridCol w:w="1132"/>
-        <w:gridCol w:w="1133"/>
-        <w:gridCol w:w="1133"/>
-        <w:gridCol w:w="1133"/>
-        <w:gridCol w:w="1133"/>
-        <w:gridCol w:w="1133"/>
-        <w:gridCol w:w="1133"/>
+        <w:gridCol w:w="5828"/>
+        <w:gridCol w:w="661"/>
+        <w:gridCol w:w="721"/>
+        <w:gridCol w:w="661"/>
+        <w:gridCol w:w="531"/>
+        <w:gridCol w:w="220"/>
+        <w:gridCol w:w="220"/>
+        <w:gridCol w:w="220"/>
       </w:tblGrid>
       <w:tr>
         <w:tc>
@@ -57,10 +57,59 @@
             </w:pPr>
             <w:r>
               <w:rPr>
+                <w:noProof/>
+                <w:lang w:eastAsia="de-DE"/>
+              </w:rPr>
+              <w:drawing>
+                <wp:inline distT="0" distB="0" distL="0" distR="0" wp14:anchorId="7F0F9134" wp14:editId="13426E0E">
+                  <wp:extent cx="5760720" cy="3648710"/>
+                  <wp:effectExtent l="0" t="0" r="0" b="8890"/>
+                  <wp:docPr id="1" name="Grafik 1"/>
+                  <wp:cNvGraphicFramePr>
+                    <a:graphicFrameLocks xmlns:a="http://schemas.openxmlformats.org/drawingml/2006/main" noChangeAspect="1"/>
+                  </wp:cNvGraphicFramePr>
+                  <a:graphic xmlns:a="http://schemas.openxmlformats.org/drawingml/2006/main">
+                    <a:graphicData uri="http://schemas.openxmlformats.org/drawingml/2006/picture">
+                      <pic:pic xmlns:pic="http://schemas.openxmlformats.org/drawingml/2006/picture">
+                        <pic:nvPicPr>
+                          <pic:cNvPr id="1" name="sieb.jpg"/>
+                          <pic:cNvPicPr/>
+                        </pic:nvPicPr>
+                        <pic:blipFill>
+                          <a:blip r:embed="rId6" cstate="print">
+                            <a:extLst>
+                              <a:ext uri="{28A0092B-C50C-407E-A947-70E740481C1C}">
+                                <a14:useLocalDpi xmlns:a14="http://schemas.microsoft.com/office/drawing/2010/main" val="0"/>
+                              </a:ext>
+                            </a:extLst>
+                          </a:blip>
+                          <a:stretch>
+                            <a:fillRect/>
+                          </a:stretch>
+                        </pic:blipFill>
+                        <pic:spPr>
+                          <a:xfrm>
+                            <a:off x="0" y="0"/>
+                            <a:ext cx="5760720" cy="3648710"/>
+                          </a:xfrm>
+                          <a:prstGeom prst="rect">
+                            <a:avLst/>
+                          </a:prstGeom>
+                        </pic:spPr>
+                      </pic:pic>
+                    </a:graphicData>
+                  </a:graphic>
+                </wp:inline>
+              </w:drawing>
+            </w:r>
+            <w:proofErr w:type="spellStart"/>
+            <w:r>
+              <w:rPr>
                 <w:lang w:val="en-GB"/>
               </w:rPr>
               <w:t>asdasd</w:t>
             </w:r>
+            <w:proofErr w:type="spellEnd"/>
           </w:p>
         </w:tc>
         <w:tc>
@@ -122,12 +171,14 @@
                 <w:lang w:val="en-GB"/>
               </w:rPr>
             </w:pPr>
+            <w:proofErr w:type="spellStart"/>
             <w:r>
               <w:rPr>
                 <w:lang w:val="en-GB"/>
               </w:rPr>
               <w:t>sdasd</w:t>
             </w:r>
+            <w:proofErr w:type="spellEnd"/>
           </w:p>
         </w:tc>
         <w:tc>
@@ -179,6 +230,13 @@
               </w:rPr>
             </w:pPr>
           </w:p>
+          <w:p>
+            <w:pPr>
+              <w:rPr>
+                <w:lang w:val="en-GB"/>
+              </w:rPr>
+            </w:pPr>
+          </w:p>
         </w:tc>
         <w:tc>
           <w:tcPr>
@@ -190,42 +248,46 @@
                 <w:lang w:val="en-GB"/>
               </w:rPr>
             </w:pPr>
+            <w:proofErr w:type="spellStart"/>
             <w:r>
               <w:rPr>
                 <w:lang w:val="en-GB"/>
               </w:rPr>
               <w:t>asdasda</w:t>
             </w:r>
-          </w:p>
-        </w:tc>
-        <w:tc>
-          <w:tcPr>
-            <w:tcW w:w="1133" w:type="dxa"/>
-          </w:tcPr>
-          <w:p>
-            <w:pPr>
-              <w:rPr>
-                <w:lang w:val="en-GB"/>
-              </w:rPr>
-            </w:pPr>
-          </w:p>
-        </w:tc>
-        <w:tc>
-          <w:tcPr>
-            <w:tcW w:w="1133" w:type="dxa"/>
-          </w:tcPr>
-          <w:p>
-            <w:pPr>
-              <w:rPr>
-                <w:lang w:val="en-GB"/>
-              </w:rPr>
-            </w:pPr>
+            <w:proofErr w:type="spellEnd"/>
+          </w:p>
+        </w:tc>
+        <w:tc>
+          <w:tcPr>
+            <w:tcW w:w="1133" w:type="dxa"/>
+          </w:tcPr>
+          <w:p>
+            <w:pPr>
+              <w:rPr>
+                <w:lang w:val="en-GB"/>
+              </w:rPr>
+            </w:pPr>
+          </w:p>
+        </w:tc>
+        <w:tc>
+          <w:tcPr>
+            <w:tcW w:w="1133" w:type="dxa"/>
+          </w:tcPr>
+          <w:p>
+            <w:pPr>
+              <w:rPr>
+                <w:lang w:val="en-GB"/>
+              </w:rPr>
+            </w:pPr>
+            <w:proofErr w:type="spellStart"/>
             <w:r>
               <w:rPr>
                 <w:lang w:val="en-GB"/>
               </w:rPr>
               <w:t>asdasda</w:t>
             </w:r>
+            <w:proofErr w:type="spellEnd"/>
           </w:p>
         </w:tc>
         <w:tc>
@@ -312,12 +374,160 @@
                 <w:lang w:val="en-GB"/>
               </w:rPr>
             </w:pPr>
+          </w:p>
+        </w:tc>
+        <w:tc>
+          <w:tcPr>
+            <w:tcW w:w="1133" w:type="dxa"/>
+          </w:tcPr>
+          <w:p>
+            <w:pPr>
+              <w:rPr>
+                <w:lang w:val="en-GB"/>
+              </w:rPr>
+            </w:pPr>
+          </w:p>
+        </w:tc>
+        <w:tc>
+          <w:tcPr>
+            <w:tcW w:w="1133" w:type="dxa"/>
+          </w:tcPr>
+          <w:p>
+            <w:pPr>
+              <w:rPr>
+                <w:lang w:val="en-GB"/>
+              </w:rPr>
+            </w:pPr>
+          </w:p>
+        </w:tc>
+        <w:tc>
+          <w:tcPr>
+            <w:tcW w:w="1133" w:type="dxa"/>
+          </w:tcPr>
+          <w:p>
+            <w:pPr>
+              <w:rPr>
+                <w:lang w:val="en-GB"/>
+              </w:rPr>
+            </w:pPr>
+          </w:p>
+        </w:tc>
+        <w:tc>
+          <w:tcPr>
+            <w:tcW w:w="1133" w:type="dxa"/>
+          </w:tcPr>
+          <w:p>
+            <w:pPr>
+              <w:rPr>
+                <w:lang w:val="en-GB"/>
+              </w:rPr>
+            </w:pPr>
+          </w:p>
+        </w:tc>
+        <w:tc>
+          <w:tcPr>
+            <w:tcW w:w="1133" w:type="dxa"/>
+          </w:tcPr>
+          <w:p>
+            <w:pPr>
+              <w:rPr>
+                <w:lang w:val="en-GB"/>
+              </w:rPr>
+            </w:pPr>
+          </w:p>
+        </w:tc>
+      </w:tr>
+      <w:tr>
+        <w:tc>
+          <w:tcPr>
+            <w:tcW w:w="1132" w:type="dxa"/>
+          </w:tcPr>
+          <w:p>
+            <w:pPr>
+              <w:rPr>
+                <w:lang w:val="en-GB"/>
+              </w:rPr>
+            </w:pPr>
+            <w:r>
+              <w:rPr>
+                <w:noProof/>
+                <w:lang w:eastAsia="de-DE"/>
+              </w:rPr>
+              <w:lastRenderedPageBreak/>
+              <w:drawing>
+                <wp:inline distT="0" distB="0" distL="0" distR="0">
+                  <wp:extent cx="5760720" cy="5760720"/>
+                  <wp:effectExtent l="0" t="0" r="0" b="0"/>
+                  <wp:docPr id="2" name="Grafik 2"/>
+                  <wp:cNvGraphicFramePr>
+                    <a:graphicFrameLocks xmlns:a="http://schemas.openxmlformats.org/drawingml/2006/main" noChangeAspect="1"/>
+                  </wp:cNvGraphicFramePr>
+                  <a:graphic xmlns:a="http://schemas.openxmlformats.org/drawingml/2006/main">
+                    <a:graphicData uri="http://schemas.openxmlformats.org/drawingml/2006/picture">
+                      <pic:pic xmlns:pic="http://schemas.openxmlformats.org/drawingml/2006/picture">
+                        <pic:nvPicPr>
+                          <pic:cNvPr id="2" name="creative-commons-785336_640[1].png"/>
+                          <pic:cNvPicPr/>
+                        </pic:nvPicPr>
+                        <pic:blipFill>
+                          <a:blip r:embed="rId7">
+                            <a:extLst>
+                              <a:ext uri="{28A0092B-C50C-407E-A947-70E740481C1C}">
+                                <a14:useLocalDpi xmlns:a14="http://schemas.microsoft.com/office/drawing/2010/main" val="0"/>
+                              </a:ext>
+                            </a:extLst>
+                          </a:blip>
+                          <a:stretch>
+                            <a:fillRect/>
+                          </a:stretch>
+                        </pic:blipFill>
+                        <pic:spPr>
+                          <a:xfrm>
+                            <a:off x="0" y="0"/>
+                            <a:ext cx="5760720" cy="5760720"/>
+                          </a:xfrm>
+                          <a:prstGeom prst="rect">
+                            <a:avLst/>
+                          </a:prstGeom>
+                        </pic:spPr>
+                      </pic:pic>
+                    </a:graphicData>
+                  </a:graphic>
+                </wp:inline>
+              </w:drawing>
+            </w:r>
+          </w:p>
+        </w:tc>
+        <w:tc>
+          <w:tcPr>
+            <w:tcW w:w="1132" w:type="dxa"/>
+          </w:tcPr>
+          <w:p>
+            <w:pPr>
+              <w:rPr>
+                <w:lang w:val="en-GB"/>
+              </w:rPr>
+            </w:pPr>
+          </w:p>
+        </w:tc>
+        <w:tc>
+          <w:tcPr>
+            <w:tcW w:w="1133" w:type="dxa"/>
+          </w:tcPr>
+          <w:p>
+            <w:pPr>
+              <w:rPr>
+                <w:lang w:val="en-GB"/>
+              </w:rPr>
+            </w:pPr>
+            <w:proofErr w:type="spellStart"/>
             <w:r>
               <w:rPr>
                 <w:lang w:val="en-GB"/>
               </w:rPr>
               <w:t>sdasdasd</w:t>
             </w:r>
+            <w:proofErr w:type="spellEnd"/>
           </w:p>
         </w:tc>
         <w:tc>
@@ -389,13 +599,91 @@
         </w:rPr>
       </w:pPr>
     </w:p>
+    <w:p>
+      <w:pPr>
+        <w:rPr>
+          <w:lang w:val="en-GB"/>
+        </w:rPr>
+      </w:pPr>
+    </w:p>
+    <w:p>
+      <w:pPr>
+        <w:rPr>
+          <w:lang w:val="en-GB"/>
+        </w:rPr>
+      </w:pPr>
+      <w:bookmarkStart w:id="0" w:name="_GoBack"/>
+      <w:bookmarkEnd w:id="0"/>
+      <w:r>
+        <w:rPr>
+          <w:noProof/>
+          <w:lang w:eastAsia="de-DE"/>
+        </w:rPr>
+        <w:lastRenderedPageBreak/>
+        <w:drawing>
+          <wp:anchor distT="0" distB="0" distL="114300" distR="114300" simplePos="0" relativeHeight="251658240" behindDoc="0" locked="0" layoutInCell="1" allowOverlap="1">
+            <wp:simplePos x="0" y="0"/>
+            <wp:positionH relativeFrom="column">
+              <wp:posOffset>-4445</wp:posOffset>
+            </wp:positionH>
+            <wp:positionV relativeFrom="page">
+              <wp:posOffset>895350</wp:posOffset>
+            </wp:positionV>
+            <wp:extent cx="2858400" cy="2858400"/>
+            <wp:effectExtent l="0" t="0" r="0" b="0"/>
+            <wp:wrapSquare wrapText="bothSides"/>
+            <wp:docPr id="3" name="Grafik 3"/>
+            <wp:cNvGraphicFramePr>
+              <a:graphicFrameLocks xmlns:a="http://schemas.openxmlformats.org/drawingml/2006/main" noChangeAspect="1"/>
+            </wp:cNvGraphicFramePr>
+            <a:graphic xmlns:a="http://schemas.openxmlformats.org/drawingml/2006/main">
+              <a:graphicData uri="http://schemas.openxmlformats.org/drawingml/2006/picture">
+                <pic:pic xmlns:pic="http://schemas.openxmlformats.org/drawingml/2006/picture">
+                  <pic:nvPicPr>
+                    <pic:cNvPr id="3" name="git-version-control.jpg"/>
+                    <pic:cNvPicPr/>
+                  </pic:nvPicPr>
+                  <pic:blipFill>
+                    <a:blip r:embed="rId8">
+                      <a:extLst>
+                        <a:ext uri="{28A0092B-C50C-407E-A947-70E740481C1C}">
+                          <a14:useLocalDpi xmlns:a14="http://schemas.microsoft.com/office/drawing/2010/main" val="0"/>
+                        </a:ext>
+                      </a:extLst>
+                    </a:blip>
+                    <a:stretch>
+                      <a:fillRect/>
+                    </a:stretch>
+                  </pic:blipFill>
+                  <pic:spPr>
+                    <a:xfrm>
+                      <a:off x="0" y="0"/>
+                      <a:ext cx="2858400" cy="2858400"/>
+                    </a:xfrm>
+                    <a:prstGeom prst="rect">
+                      <a:avLst/>
+                    </a:prstGeom>
+                  </pic:spPr>
+                </pic:pic>
+              </a:graphicData>
+            </a:graphic>
+            <wp14:sizeRelH relativeFrom="margin">
+              <wp14:pctWidth>0</wp14:pctWidth>
+            </wp14:sizeRelH>
+            <wp14:sizeRelV relativeFrom="margin">
+              <wp14:pctHeight>0</wp14:pctHeight>
+            </wp14:sizeRelV>
+          </wp:anchor>
+        </w:drawing>
+      </w:r>
+    </w:p>
     <w:sectPr>
-      <w:headerReference w:type="even" r:id="rId6"/>
-      <w:headerReference w:type="default" r:id="rId7"/>
-      <w:footerReference w:type="even" r:id="rId8"/>
-      <w:footerReference w:type="default" r:id="rId9"/>
-      <w:headerReference w:type="first" r:id="rId10"/>
-      <w:footerReference w:type="first" r:id="rId11"/>
+      <w:headerReference w:type="even" r:id="rId9"/>
+      <w:headerReference w:type="default" r:id="rId10"/>
+      <w:footerReference w:type="even" r:id="rId11"/>
+      <w:footerReference w:type="default" r:id="rId12"/>
+      <w:headerReference w:type="first" r:id="rId13"/>
+      <w:footerReference w:type="first" r:id="rId14"/>
       <w:pgSz w:w="11906" w:h="16838"/>
       <w:pgMar w:top="1417" w:right="1417" w:bottom="1134" w:left="1417" w:header="708" w:footer="708" w:gutter="0"/>
       <w:cols w:space="708"/>
@@ -501,8 +789,6 @@
     <w:pPr>
       <w:pStyle w:val="Kopfzeile"/>
     </w:pPr>
-    <w:bookmarkStart w:id="0" w:name="_GoBack"/>
-    <w:bookmarkEnd w:id="0"/>
   </w:p>
 </w:hdr>
 </file>

</xml_diff>